<commit_message>
List of Product owner questions from class
</commit_message>
<xml_diff>
--- a/Product Owner Questions.docx
+++ b/Product Owner Questions.docx
@@ -152,464 +152,1127 @@
           <w:rFonts w:ascii="Calibri" w:eastAsia="Times New Roman" w:hAnsi="Calibri" w:cs="Times New Roman"/>
           <w:color w:val="000000"/>
         </w:rPr>
-        <w:t>There are several items that the SHAS system will control. Are there existing API/documentati</w:t>
+        <w:t xml:space="preserve">There are several items that the SHAS system will control. Are there existing API/documentation/interfaces that we will use to set up the SHAS part of the system or are we to simulate those from scratch as well?   </w:t>
+      </w:r>
+    </w:p>
+    <w:p>
+      <w:pPr>
+        <w:shd w:val="clear" w:color="auto" w:fill="FFFFFF"/>
+        <w:rPr>
+          <w:rFonts w:ascii="Calibri" w:eastAsia="Times New Roman" w:hAnsi="Calibri" w:cs="Times New Roman"/>
+          <w:b/>
+          <w:color w:val="000000"/>
+        </w:rPr>
+      </w:pPr>
+      <w:proofErr w:type="spellStart"/>
+      <w:r>
+        <w:rPr>
+          <w:rFonts w:ascii="Calibri" w:eastAsia="Times New Roman" w:hAnsi="Calibri" w:cs="Times New Roman"/>
+          <w:b/>
+          <w:color w:val="000000"/>
+        </w:rPr>
+        <w:t>Prabhakar</w:t>
+      </w:r>
+      <w:proofErr w:type="spellEnd"/>
+    </w:p>
+    <w:p>
+      <w:pPr>
+        <w:numPr>
+          <w:ilvl w:val="0"/>
+          <w:numId w:val="1"/>
+        </w:numPr>
+        <w:shd w:val="clear" w:color="auto" w:fill="FFFFFF"/>
+        <w:spacing w:before="100" w:beforeAutospacing="1" w:after="100" w:afterAutospacing="1"/>
+        <w:rPr>
+          <w:rFonts w:ascii="Calibri" w:eastAsia="Times New Roman" w:hAnsi="Calibri" w:cs="Times New Roman"/>
+          <w:color w:val="000000"/>
+        </w:rPr>
+      </w:pPr>
+      <w:r>
+        <w:rPr>
+          <w:rFonts w:ascii="Calibri" w:eastAsia="Times New Roman" w:hAnsi="Calibri" w:cs="Times New Roman"/>
+          <w:color w:val="000000"/>
+        </w:rPr>
+        <w:t>In which Operating System do you want the Smart phone GUI to be built on?</w:t>
+      </w:r>
+    </w:p>
+    <w:p>
+      <w:pPr>
+        <w:numPr>
+          <w:ilvl w:val="0"/>
+          <w:numId w:val="1"/>
+        </w:numPr>
+        <w:shd w:val="clear" w:color="auto" w:fill="FFFFFF"/>
+        <w:spacing w:before="100" w:beforeAutospacing="1" w:after="100" w:afterAutospacing="1"/>
+        <w:rPr>
+          <w:rFonts w:ascii="Calibri" w:eastAsia="Times New Roman" w:hAnsi="Calibri" w:cs="Times New Roman"/>
+          <w:color w:val="000000"/>
+        </w:rPr>
+      </w:pPr>
+      <w:r>
+        <w:rPr>
+          <w:rFonts w:ascii="Calibri" w:eastAsia="Times New Roman" w:hAnsi="Calibri" w:cs="Times New Roman"/>
+          <w:color w:val="000000"/>
+        </w:rPr>
+        <w:t>About the usage reports for electricity and water, what is the time interval for which the reports have to be generated? (</w:t>
+      </w:r>
+      <w:proofErr w:type="gramStart"/>
+      <w:r>
+        <w:rPr>
+          <w:rFonts w:ascii="Calibri" w:eastAsia="Times New Roman" w:hAnsi="Calibri" w:cs="Times New Roman"/>
+          <w:color w:val="000000"/>
+        </w:rPr>
+        <w:t>for</w:t>
+      </w:r>
+      <w:proofErr w:type="gramEnd"/>
+      <w:r>
+        <w:rPr>
+          <w:rFonts w:ascii="Calibri" w:eastAsia="Times New Roman" w:hAnsi="Calibri" w:cs="Times New Roman"/>
+          <w:color w:val="000000"/>
+        </w:rPr>
+        <w:t xml:space="preserve"> </w:t>
+      </w:r>
+      <w:proofErr w:type="spellStart"/>
+      <w:r>
+        <w:rPr>
+          <w:rFonts w:ascii="Calibri" w:eastAsia="Times New Roman" w:hAnsi="Calibri" w:cs="Times New Roman"/>
+          <w:color w:val="000000"/>
+        </w:rPr>
+        <w:t>eg</w:t>
+      </w:r>
+      <w:proofErr w:type="spellEnd"/>
+      <w:r>
+        <w:rPr>
+          <w:rFonts w:ascii="Calibri" w:eastAsia="Times New Roman" w:hAnsi="Calibri" w:cs="Times New Roman"/>
+          <w:color w:val="000000"/>
+        </w:rPr>
+        <w:t>., daily, monthly, hourly etc.)</w:t>
+      </w:r>
+    </w:p>
+    <w:p>
+      <w:pPr>
+        <w:numPr>
+          <w:ilvl w:val="0"/>
+          <w:numId w:val="1"/>
+        </w:numPr>
+        <w:shd w:val="clear" w:color="auto" w:fill="FFFFFF"/>
+        <w:spacing w:before="100" w:beforeAutospacing="1" w:after="100" w:afterAutospacing="1"/>
+        <w:rPr>
+          <w:rFonts w:ascii="Calibri" w:eastAsia="Times New Roman" w:hAnsi="Calibri" w:cs="Times New Roman"/>
+          <w:color w:val="000000"/>
+        </w:rPr>
+      </w:pPr>
+      <w:r>
+        <w:rPr>
+          <w:rFonts w:ascii="Calibri" w:eastAsia="Times New Roman" w:hAnsi="Calibri" w:cs="Times New Roman"/>
+          <w:color w:val="000000"/>
+        </w:rPr>
+        <w:t>Turing air conditioning or heater on/off frequently in short intervals might use up lot of energy. What is the minimum time gap before the HVAC can be switched on/off?</w:t>
+      </w:r>
+    </w:p>
+    <w:p>
+      <w:pPr>
+        <w:numPr>
+          <w:ilvl w:val="0"/>
+          <w:numId w:val="1"/>
+        </w:numPr>
+        <w:shd w:val="clear" w:color="auto" w:fill="FFFFFF"/>
+        <w:spacing w:before="100" w:beforeAutospacing="1" w:after="100" w:afterAutospacing="1"/>
+        <w:rPr>
+          <w:rFonts w:ascii="Calibri" w:eastAsia="Times New Roman" w:hAnsi="Calibri" w:cs="Times New Roman"/>
+          <w:b/>
+          <w:color w:val="000000"/>
+        </w:rPr>
+      </w:pPr>
+      <w:r>
+        <w:rPr>
+          <w:rFonts w:ascii="Calibri" w:eastAsia="Times New Roman" w:hAnsi="Calibri" w:cs="Times New Roman"/>
+          <w:b/>
+          <w:color w:val="000000"/>
+        </w:rPr>
+        <w:t>What do you mean by energy conservation? (</w:t>
+      </w:r>
+      <w:proofErr w:type="gramStart"/>
+      <w:r>
+        <w:rPr>
+          <w:rFonts w:ascii="Calibri" w:eastAsia="Times New Roman" w:hAnsi="Calibri" w:cs="Times New Roman"/>
+          <w:b/>
+          <w:color w:val="000000"/>
+        </w:rPr>
+        <w:t>how</w:t>
+      </w:r>
+      <w:proofErr w:type="gramEnd"/>
+      <w:r>
+        <w:rPr>
+          <w:rFonts w:ascii="Calibri" w:eastAsia="Times New Roman" w:hAnsi="Calibri" w:cs="Times New Roman"/>
+          <w:b/>
+          <w:color w:val="000000"/>
+        </w:rPr>
+        <w:t xml:space="preserve"> do you define it? Some specifics)</w:t>
+      </w:r>
+    </w:p>
+    <w:p>
+      <w:pPr>
+        <w:rPr>
+          <w:b/>
+        </w:rPr>
+      </w:pPr>
+      <w:r>
+        <w:rPr>
+          <w:b/>
+        </w:rPr>
+        <w:t>Jason</w:t>
+      </w:r>
+    </w:p>
+    <w:p>
+      <w:pPr>
+        <w:pStyle w:val="ListParagraph"/>
+        <w:numPr>
+          <w:ilvl w:val="0"/>
+          <w:numId w:val="2"/>
+        </w:numPr>
+      </w:pPr>
+      <w:r>
+        <w:t>For different emergencies it says to call different departments, (</w:t>
+      </w:r>
+      <w:proofErr w:type="spellStart"/>
+      <w:r>
+        <w:t>police</w:t>
+      </w:r>
+      <w:proofErr w:type="gramStart"/>
+      <w:r>
+        <w:t>,fire</w:t>
+      </w:r>
+      <w:proofErr w:type="spellEnd"/>
+      <w:proofErr w:type="gramEnd"/>
+      <w:r>
+        <w:t>) but those are all reachable by 911, are all of the emergencies supposed to just dial 911 or find the local establishment and call that?</w:t>
+      </w:r>
+    </w:p>
+    <w:p>
+      <w:pPr>
+        <w:pStyle w:val="ListParagraph"/>
+        <w:numPr>
+          <w:ilvl w:val="0"/>
+          <w:numId w:val="2"/>
+        </w:numPr>
+        <w:rPr>
+          <w:b/>
+        </w:rPr>
+      </w:pPr>
+      <w:r>
+        <w:rPr>
+          <w:b/>
+        </w:rPr>
+        <w:t>What defines energy efficiency? The maximum amount of energy savings would most likely to be to turn everything off, so is there some sort of optimization threshold that the owner needs to set? Otherwise it may be too hot or too cold depending on the season </w:t>
+      </w:r>
+    </w:p>
+    <w:p>
+      <w:pPr>
+        <w:pStyle w:val="ListParagraph"/>
+        <w:numPr>
+          <w:ilvl w:val="0"/>
+          <w:numId w:val="2"/>
+        </w:numPr>
+      </w:pPr>
+      <w:r>
+        <w:t>How does the house know when people move in and out of rooms? Do dogs count? Or children?</w:t>
+      </w:r>
+    </w:p>
+    <w:p>
+      <w:pPr>
+        <w:pStyle w:val="ListParagraph"/>
+        <w:numPr>
+          <w:ilvl w:val="0"/>
+          <w:numId w:val="2"/>
+        </w:numPr>
+      </w:pPr>
+      <w:r>
+        <w:t>If the air conditioning is constantly turning on and off what if people are going in and out, is there a grace period that it doesn't turn on? In the event of people going in and out it would constantly be turning off and on </w:t>
+      </w:r>
+    </w:p>
+    <w:p>
+      <w:pPr>
+        <w:pStyle w:val="ListParagraph"/>
+        <w:numPr>
+          <w:ilvl w:val="0"/>
+          <w:numId w:val="2"/>
+        </w:numPr>
+      </w:pPr>
+      <w:r>
+        <w:t>The smart power outlets, when managing power, how will it know if the device is one that needs to be turned off or not? Say someone wants to charge their phone but it turns off, will certain power outlets just not have the feature? </w:t>
+      </w:r>
+    </w:p>
+    <w:p>
+      <w:pPr>
+        <w:rPr>
+          <w:b/>
+        </w:rPr>
+      </w:pPr>
+    </w:p>
+    <w:p>
+      <w:pPr>
+        <w:rPr>
+          <w:b/>
+        </w:rPr>
+      </w:pPr>
+      <w:r>
+        <w:rPr>
+          <w:b/>
+        </w:rPr>
+        <w:lastRenderedPageBreak/>
+        <w:t>Liu</w:t>
+      </w:r>
+    </w:p>
+    <w:p>
+      <w:pPr>
+        <w:pStyle w:val="ListParagraph"/>
+        <w:numPr>
+          <w:ilvl w:val="0"/>
+          <w:numId w:val="3"/>
+        </w:numPr>
+      </w:pPr>
+      <w:r>
+        <w:t>Please specify in what situation the lawn sprinkler should run.  What is the threshold level of precipitation? </w:t>
+      </w:r>
+    </w:p>
+    <w:p>
+      <w:pPr>
+        <w:pStyle w:val="ListParagraph"/>
+        <w:numPr>
+          <w:ilvl w:val="0"/>
+          <w:numId w:val="3"/>
+        </w:numPr>
+      </w:pPr>
+      <w:r>
+        <w:t>Could you give us a schema about how to suggest customers the usage of energy or water to improve efficiency?  </w:t>
+      </w:r>
+      <w:proofErr w:type="gramStart"/>
+      <w:r>
+        <w:t>please</w:t>
+      </w:r>
+      <w:proofErr w:type="gramEnd"/>
+      <w:r>
+        <w:t xml:space="preserve"> specify. </w:t>
+      </w:r>
+    </w:p>
+    <w:p>
+      <w:pPr>
+        <w:pStyle w:val="ListParagraph"/>
+        <w:numPr>
+          <w:ilvl w:val="0"/>
+          <w:numId w:val="3"/>
+        </w:numPr>
+      </w:pPr>
+      <w:r>
+        <w:t>What is the least value of the density of the natural gas or CO or smoke that can activate the detector? </w:t>
+      </w:r>
+    </w:p>
+    <w:p>
+      <w:pPr>
+        <w:pStyle w:val="ListParagraph"/>
+        <w:numPr>
+          <w:ilvl w:val="0"/>
+          <w:numId w:val="3"/>
+        </w:numPr>
+      </w:pPr>
+      <w:r>
+        <w:t>What is the least value of the strength of sunlight outside that SHAS will turn on light.</w:t>
+      </w:r>
+    </w:p>
+    <w:p/>
+    <w:p>
+      <w:pPr>
+        <w:rPr>
+          <w:b/>
+        </w:rPr>
+      </w:pPr>
+      <w:proofErr w:type="spellStart"/>
+      <w:r>
+        <w:rPr>
+          <w:b/>
+        </w:rPr>
+        <w:t>Akshay</w:t>
+      </w:r>
+      <w:proofErr w:type="spellEnd"/>
+    </w:p>
+    <w:p>
+      <w:pPr>
+        <w:pStyle w:val="ListParagraph"/>
+        <w:numPr>
+          <w:ilvl w:val="0"/>
+          <w:numId w:val="6"/>
+        </w:numPr>
+        <w:rPr>
+          <w:b/>
+        </w:rPr>
+      </w:pPr>
+      <w:r>
+        <w:rPr>
+          <w:b/>
+        </w:rPr>
+        <w:t xml:space="preserve">What should be the frequency of generating </w:t>
+      </w:r>
+      <w:proofErr w:type="gramStart"/>
+      <w:r>
+        <w:rPr>
+          <w:b/>
+        </w:rPr>
+        <w:t>reports(</w:t>
+      </w:r>
+      <w:proofErr w:type="gramEnd"/>
+      <w:r>
+        <w:rPr>
+          <w:b/>
+        </w:rPr>
+        <w:t>water/electricity)?</w:t>
+      </w:r>
+    </w:p>
+    <w:p>
+      <w:pPr>
+        <w:pStyle w:val="ListParagraph"/>
+        <w:numPr>
+          <w:ilvl w:val="0"/>
+          <w:numId w:val="6"/>
+        </w:numPr>
+      </w:pPr>
+      <w:r>
+        <w:t>How should the occupants be informed about the security breach?</w:t>
+      </w:r>
+    </w:p>
+    <w:p>
+      <w:pPr>
+        <w:pStyle w:val="ListParagraph"/>
+        <w:numPr>
+          <w:ilvl w:val="0"/>
+          <w:numId w:val="6"/>
+        </w:numPr>
+      </w:pPr>
+      <w:r>
+        <w:t>Will Sprinkler system use weather forecast?</w:t>
+      </w:r>
+    </w:p>
+    <w:p>
+      <w:pPr>
+        <w:pStyle w:val="ListParagraph"/>
+        <w:numPr>
+          <w:ilvl w:val="0"/>
+          <w:numId w:val="6"/>
+        </w:numPr>
+      </w:pPr>
+      <w:r>
+        <w:t>Do we need to control this system remotely?</w:t>
+      </w:r>
+    </w:p>
+    <w:p>
+      <w:pPr>
+        <w:pStyle w:val="ListParagraph"/>
+        <w:numPr>
+          <w:ilvl w:val="0"/>
+          <w:numId w:val="6"/>
+        </w:numPr>
+      </w:pPr>
+      <w:r>
+        <w:t xml:space="preserve">Will there be an option to cancel the police or fire </w:t>
+      </w:r>
+      <w:proofErr w:type="spellStart"/>
+      <w:r>
+        <w:t>dept</w:t>
+      </w:r>
+      <w:proofErr w:type="spellEnd"/>
+      <w:r>
+        <w:t xml:space="preserve"> call?</w:t>
+      </w:r>
+    </w:p>
+    <w:p>
+      <w:pPr>
+        <w:pStyle w:val="ListParagraph"/>
+        <w:numPr>
+          <w:ilvl w:val="0"/>
+          <w:numId w:val="6"/>
+        </w:numPr>
+      </w:pPr>
+      <w:r>
+        <w:t>Will there be an option in this system to turn off/on the functionality according to customer requirements?? </w:t>
+      </w:r>
+      <w:r>
+        <w:br/>
+      </w:r>
+    </w:p>
+    <w:p>
+      <w:r>
+        <w:t>Our Questions:</w:t>
+      </w:r>
+    </w:p>
+    <w:p/>
+    <w:p>
+      <w:pPr>
+        <w:pStyle w:val="ListParagraph"/>
+        <w:numPr>
+          <w:ilvl w:val="0"/>
+          <w:numId w:val="10"/>
+        </w:numPr>
+        <w:shd w:val="clear" w:color="auto" w:fill="FFFFFF"/>
+        <w:ind w:left="360"/>
+        <w:rPr>
+          <w:rFonts w:ascii="Calibri" w:eastAsia="Times New Roman" w:hAnsi="Calibri" w:cs="Times New Roman"/>
+          <w:color w:val="000000"/>
+        </w:rPr>
+      </w:pPr>
+      <w:r>
+        <w:rPr>
+          <w:rFonts w:ascii="Calibri" w:eastAsia="Times New Roman" w:hAnsi="Calibri" w:cs="Times New Roman"/>
+          <w:color w:val="000000"/>
+        </w:rPr>
+        <w:t xml:space="preserve">There is no existing Smart house to control with our system, Will this SHAS Testbed system’s goal to be a pure simulation? </w:t>
+      </w:r>
+      <w:r>
+        <w:rPr>
+          <w:rFonts w:ascii="Calibri" w:eastAsia="Times New Roman" w:hAnsi="Calibri" w:cs="Times New Roman"/>
+          <w:b/>
+          <w:color w:val="000000"/>
+        </w:rPr>
+        <w:t>(Event driven simulation not trying to capture real time)</w:t>
+      </w:r>
+    </w:p>
+    <w:p>
+      <w:pPr>
+        <w:pStyle w:val="ListParagraph"/>
+        <w:numPr>
+          <w:ilvl w:val="0"/>
+          <w:numId w:val="10"/>
+        </w:numPr>
+        <w:shd w:val="clear" w:color="auto" w:fill="FFFFFF"/>
+        <w:ind w:left="360"/>
+        <w:rPr>
+          <w:rFonts w:ascii="Calibri" w:eastAsia="Times New Roman" w:hAnsi="Calibri" w:cs="Times New Roman"/>
+          <w:color w:val="000000"/>
+        </w:rPr>
+      </w:pPr>
+      <w:r>
+        <w:rPr>
+          <w:rFonts w:ascii="Calibri" w:eastAsia="Times New Roman" w:hAnsi="Calibri" w:cs="Times New Roman"/>
+          <w:color w:val="000000"/>
+        </w:rPr>
+        <w:t xml:space="preserve">There are several items that the SHAS system will control. Is </w:t>
+      </w:r>
+      <w:proofErr w:type="gramStart"/>
+      <w:r>
+        <w:rPr>
+          <w:rFonts w:ascii="Calibri" w:eastAsia="Times New Roman" w:hAnsi="Calibri" w:cs="Times New Roman"/>
+          <w:color w:val="000000"/>
+        </w:rPr>
+        <w:t>there</w:t>
+      </w:r>
+      <w:proofErr w:type="gramEnd"/>
+      <w:r>
+        <w:rPr>
+          <w:rFonts w:ascii="Calibri" w:eastAsia="Times New Roman" w:hAnsi="Calibri" w:cs="Times New Roman"/>
+          <w:color w:val="000000"/>
+        </w:rPr>
+        <w:t xml:space="preserve"> existing API/documentation/interfaces that we will use to set up the SHAS part of the system or are we to simulate those from scratch as well?</w:t>
+      </w:r>
+      <w:r>
+        <w:rPr>
+          <w:rFonts w:ascii="Calibri" w:eastAsia="Times New Roman" w:hAnsi="Calibri" w:cs="Times New Roman"/>
+          <w:color w:val="000000"/>
+        </w:rPr>
+        <w:t xml:space="preserve"> </w:t>
+      </w:r>
+      <w:r>
+        <w:rPr>
+          <w:rFonts w:ascii="Calibri" w:eastAsia="Times New Roman" w:hAnsi="Calibri" w:cs="Times New Roman"/>
+          <w:b/>
+          <w:color w:val="000000"/>
+        </w:rPr>
+        <w:t xml:space="preserve">Make them up as we go might get specific during the further sprints </w:t>
+      </w:r>
+      <w:r>
+        <w:rPr>
+          <w:rFonts w:ascii="Calibri" w:eastAsia="Times New Roman" w:hAnsi="Calibri" w:cs="Times New Roman"/>
+          <w:b/>
+          <w:color w:val="000000"/>
+        </w:rPr>
+        <w:t xml:space="preserve">   </w:t>
+      </w:r>
+    </w:p>
+    <w:p>
+      <w:pPr>
+        <w:pStyle w:val="ListParagraph"/>
+        <w:numPr>
+          <w:ilvl w:val="0"/>
+          <w:numId w:val="10"/>
+        </w:numPr>
+        <w:ind w:left="360"/>
+      </w:pPr>
+      <w:r>
+        <w:t>What defines energy efficiency? The maximum amount of energy savings would most likely to be to turn everything off, so is there some sort of optimization threshold that the owner needs to set? Otherwise it may be too hot or too cold depending on the season </w:t>
+      </w:r>
+      <w:r>
+        <w:rPr>
+          <w:b/>
+        </w:rPr>
+        <w:t>(doesn’t know got lowered priority)</w:t>
+      </w:r>
+    </w:p>
+    <w:p>
+      <w:pPr>
+        <w:pStyle w:val="ListParagraph"/>
+        <w:numPr>
+          <w:ilvl w:val="0"/>
+          <w:numId w:val="10"/>
+        </w:numPr>
+        <w:shd w:val="clear" w:color="auto" w:fill="FFFFFF"/>
+        <w:spacing w:before="100" w:beforeAutospacing="1" w:after="100" w:afterAutospacing="1"/>
+        <w:ind w:left="360"/>
+        <w:rPr>
+          <w:rFonts w:ascii="Calibri" w:eastAsia="Times New Roman" w:hAnsi="Calibri" w:cs="Times New Roman"/>
+          <w:color w:val="000000"/>
+        </w:rPr>
+      </w:pPr>
+      <w:r>
+        <w:rPr>
+          <w:rFonts w:ascii="Calibri" w:eastAsia="Times New Roman" w:hAnsi="Calibri" w:cs="Times New Roman"/>
+          <w:color w:val="000000"/>
+        </w:rPr>
+        <w:t>In which type of environment should the Smart phone GUI and web page be built on?</w:t>
+      </w:r>
+      <w:r>
+        <w:rPr>
+          <w:rFonts w:ascii="Calibri" w:eastAsia="Times New Roman" w:hAnsi="Calibri" w:cs="Times New Roman"/>
+          <w:color w:val="000000"/>
+        </w:rPr>
+        <w:t xml:space="preserve"> </w:t>
+      </w:r>
+      <w:r>
+        <w:rPr>
+          <w:rFonts w:ascii="Calibri" w:eastAsia="Times New Roman" w:hAnsi="Calibri" w:cs="Times New Roman"/>
+          <w:b/>
+          <w:color w:val="000000"/>
+        </w:rPr>
+        <w:t>Doesn’t care</w:t>
+      </w:r>
+    </w:p>
+    <w:p>
+      <w:pPr>
+        <w:pStyle w:val="ListParagraph"/>
+        <w:numPr>
+          <w:ilvl w:val="0"/>
+          <w:numId w:val="10"/>
+        </w:numPr>
+        <w:ind w:left="360"/>
+      </w:pPr>
+      <w:r>
+        <w:t>Could you give us a schema about how to suggest customers the usage of energy or water to impro</w:t>
+      </w:r>
+      <w:r>
+        <w:t xml:space="preserve">ve efficiency? </w:t>
+      </w:r>
+      <w:r>
+        <w:rPr>
+          <w:b/>
+        </w:rPr>
+        <w:t>Doesn’t know got lower priority</w:t>
+      </w:r>
+    </w:p>
+    <w:p>
+      <w:pPr>
+        <w:pStyle w:val="ListParagraph"/>
+        <w:numPr>
+          <w:ilvl w:val="0"/>
+          <w:numId w:val="10"/>
+        </w:numPr>
+        <w:ind w:left="360"/>
+      </w:pPr>
+      <w:r>
+        <w:t>Do we need to control this system remotely?</w:t>
+      </w:r>
+      <w:r>
+        <w:t xml:space="preserve"> </w:t>
+      </w:r>
+      <w:r>
+        <w:rPr>
+          <w:b/>
+        </w:rPr>
+        <w:t>Yes</w:t>
+      </w:r>
+      <w:r>
+        <w:t xml:space="preserve"> </w:t>
+      </w:r>
+    </w:p>
+    <w:p/>
+    <w:p>
+      <w:r>
+        <w:t>Other Team’s questions</w:t>
+      </w:r>
+    </w:p>
+    <w:p>
+      <w:pPr>
+        <w:pStyle w:val="ListParagraph"/>
+        <w:numPr>
+          <w:ilvl w:val="0"/>
+          <w:numId w:val="11"/>
+        </w:numPr>
+      </w:pPr>
+      <w:r>
+        <w:t>Threshold values? After some amount of water/electricity flow you should shutdown the supply for each appliance based on manufacturer specification (if not specified then fake it)</w:t>
+      </w:r>
+    </w:p>
+    <w:p>
+      <w:pPr>
+        <w:pStyle w:val="ListParagraph"/>
+        <w:numPr>
+          <w:ilvl w:val="0"/>
+          <w:numId w:val="11"/>
+        </w:numPr>
+      </w:pPr>
+      <w:r>
+        <w:t xml:space="preserve">Do we need a Help feature or user guide/tutorial/tool tips? Yes </w:t>
+      </w:r>
+    </w:p>
+    <w:p>
+      <w:pPr>
+        <w:pStyle w:val="ListParagraph"/>
+        <w:numPr>
+          <w:ilvl w:val="1"/>
+          <w:numId w:val="11"/>
+        </w:numPr>
+      </w:pPr>
+      <w:r>
+        <w:t>Priority (on all features)</w:t>
+      </w:r>
+    </w:p>
+    <w:p>
+      <w:pPr>
+        <w:pStyle w:val="ListParagraph"/>
+        <w:numPr>
+          <w:ilvl w:val="2"/>
+          <w:numId w:val="11"/>
+        </w:numPr>
+      </w:pPr>
+      <w:r>
+        <w:t>Tool tip</w:t>
+      </w:r>
+    </w:p>
+    <w:p>
+      <w:pPr>
+        <w:pStyle w:val="ListParagraph"/>
+        <w:numPr>
+          <w:ilvl w:val="2"/>
+          <w:numId w:val="11"/>
+        </w:numPr>
+      </w:pPr>
+      <w:r>
+        <w:t>Tutorial</w:t>
+      </w:r>
+    </w:p>
+    <w:p>
+      <w:pPr>
+        <w:pStyle w:val="ListParagraph"/>
+        <w:numPr>
+          <w:ilvl w:val="2"/>
+          <w:numId w:val="11"/>
+        </w:numPr>
+      </w:pPr>
+      <w:r>
+        <w:t xml:space="preserve">User manual </w:t>
+      </w:r>
+    </w:p>
+    <w:p>
+      <w:pPr>
+        <w:pStyle w:val="ListParagraph"/>
+        <w:numPr>
+          <w:ilvl w:val="0"/>
+          <w:numId w:val="11"/>
+        </w:numPr>
+      </w:pPr>
+      <w:r>
+        <w:t xml:space="preserve">Reports (electricity and water): Usage Reports (Histogram) </w:t>
+      </w:r>
+    </w:p>
+    <w:p>
+      <w:pPr>
+        <w:pStyle w:val="ListParagraph"/>
+        <w:numPr>
+          <w:ilvl w:val="1"/>
+          <w:numId w:val="11"/>
+        </w:numPr>
+      </w:pPr>
+      <w:r>
+        <w:t>Frequency Histogram</w:t>
+      </w:r>
+    </w:p>
+    <w:p>
+      <w:pPr>
+        <w:pStyle w:val="ListParagraph"/>
+        <w:numPr>
+          <w:ilvl w:val="2"/>
+          <w:numId w:val="11"/>
+        </w:numPr>
+      </w:pPr>
+      <w:r>
+        <w:t xml:space="preserve">For electric x-axis: </w:t>
+      </w:r>
+    </w:p>
+    <w:p>
+      <w:pPr>
+        <w:pStyle w:val="ListParagraph"/>
+        <w:numPr>
+          <w:ilvl w:val="3"/>
+          <w:numId w:val="11"/>
+        </w:numPr>
+      </w:pPr>
+      <w:r>
+        <w:t>Hourly</w:t>
+      </w:r>
+      <w:r>
+        <w:t xml:space="preserve"> – for day</w:t>
+      </w:r>
+    </w:p>
+    <w:p>
+      <w:pPr>
+        <w:pStyle w:val="ListParagraph"/>
+        <w:numPr>
+          <w:ilvl w:val="3"/>
+          <w:numId w:val="11"/>
+        </w:numPr>
+      </w:pPr>
+      <w:r>
+        <w:t>Monthly</w:t>
+      </w:r>
+      <w:r>
+        <w:t xml:space="preserve"> - yearly</w:t>
+      </w:r>
+      <w:r>
+        <w:t xml:space="preserve"> </w:t>
+      </w:r>
+    </w:p>
+    <w:p>
+      <w:pPr>
+        <w:pStyle w:val="ListParagraph"/>
+        <w:numPr>
+          <w:ilvl w:val="2"/>
+          <w:numId w:val="11"/>
+        </w:numPr>
+      </w:pPr>
+      <w:r>
+        <w:t>For Water x-axis:</w:t>
+      </w:r>
+    </w:p>
+    <w:p>
+      <w:pPr>
+        <w:pStyle w:val="ListParagraph"/>
+        <w:numPr>
+          <w:ilvl w:val="3"/>
+          <w:numId w:val="11"/>
+        </w:numPr>
+      </w:pPr>
+      <w:r>
+        <w:t>Hourly</w:t>
+      </w:r>
+      <w:r>
+        <w:t xml:space="preserve"> – for day</w:t>
+      </w:r>
+    </w:p>
+    <w:p>
+      <w:pPr>
+        <w:pStyle w:val="ListParagraph"/>
+        <w:numPr>
+          <w:ilvl w:val="3"/>
+          <w:numId w:val="11"/>
+        </w:numPr>
+      </w:pPr>
+      <w:r>
+        <w:t>Monthly</w:t>
+      </w:r>
+      <w:r>
+        <w:t xml:space="preserve"> – yearly</w:t>
+      </w:r>
+    </w:p>
+    <w:p>
+      <w:pPr>
+        <w:pStyle w:val="ListParagraph"/>
+        <w:numPr>
+          <w:ilvl w:val="0"/>
+          <w:numId w:val="11"/>
+        </w:numPr>
+      </w:pPr>
+      <w:r>
+        <w:t>Sensors on every outlet and light to determine if an appliance is malfunction (low priority)</w:t>
+      </w:r>
+    </w:p>
+    <w:p>
+      <w:pPr>
+        <w:pStyle w:val="ListParagraph"/>
+        <w:numPr>
+          <w:ilvl w:val="0"/>
+          <w:numId w:val="11"/>
+        </w:numPr>
+      </w:pPr>
+      <w:r>
+        <w:t>Access Control: Multiple users with multiple capabilities (low priority)</w:t>
+      </w:r>
+    </w:p>
+    <w:p>
+      <w:pPr>
+        <w:pStyle w:val="ListParagraph"/>
+        <w:numPr>
+          <w:ilvl w:val="0"/>
+          <w:numId w:val="11"/>
+        </w:numPr>
+      </w:pPr>
+      <w:r>
+        <w:t xml:space="preserve">Separate sensors for CO, gas and fire? = </w:t>
+      </w:r>
+      <w:proofErr w:type="gramStart"/>
+      <w:r>
+        <w:t>all</w:t>
+      </w:r>
+      <w:proofErr w:type="gramEnd"/>
+      <w:r>
+        <w:t xml:space="preserve"> separate and multiple instances of each sensor</w:t>
+      </w:r>
+    </w:p>
+    <w:p>
+      <w:pPr>
+        <w:pStyle w:val="ListParagraph"/>
+        <w:numPr>
+          <w:ilvl w:val="0"/>
+          <w:numId w:val="11"/>
+        </w:numPr>
+      </w:pPr>
+      <w:r>
+        <w:t>Does the system need did not hear anything</w:t>
+      </w:r>
+    </w:p>
+    <w:p>
+      <w:pPr>
+        <w:pStyle w:val="ListParagraph"/>
+        <w:numPr>
+          <w:ilvl w:val="0"/>
+          <w:numId w:val="11"/>
+        </w:numPr>
+      </w:pPr>
+      <w:r>
+        <w:t>How does the system suggest energy efficiency?  No idea – common sense</w:t>
+      </w:r>
+    </w:p>
+    <w:p>
+      <w:pPr>
+        <w:pStyle w:val="ListParagraph"/>
+        <w:numPr>
+          <w:ilvl w:val="0"/>
+          <w:numId w:val="11"/>
+        </w:numPr>
+      </w:pPr>
+      <w:r>
+        <w:t>Wasted question -sensors</w:t>
+      </w:r>
+    </w:p>
+    <w:p>
+      <w:pPr>
+        <w:pStyle w:val="ListParagraph"/>
+        <w:numPr>
+          <w:ilvl w:val="0"/>
+          <w:numId w:val="11"/>
+        </w:numPr>
+      </w:pPr>
+      <w:r>
+        <w:t>Wasted question –sensors</w:t>
+      </w:r>
+    </w:p>
+    <w:p>
+      <w:pPr>
+        <w:pStyle w:val="ListParagraph"/>
+        <w:numPr>
+          <w:ilvl w:val="0"/>
+          <w:numId w:val="11"/>
+        </w:numPr>
+      </w:pPr>
+      <w:r>
+        <w:t>No specific on protocols and conventions with communications we can make them up no hardware</w:t>
+      </w:r>
+    </w:p>
+    <w:p>
+      <w:pPr>
+        <w:pStyle w:val="ListParagraph"/>
+        <w:numPr>
+          <w:ilvl w:val="0"/>
+          <w:numId w:val="11"/>
+        </w:numPr>
+      </w:pPr>
+      <w:r>
+        <w:t xml:space="preserve">Wasted question – user interface </w:t>
+      </w:r>
+    </w:p>
+    <w:p>
+      <w:pPr>
+        <w:pStyle w:val="ListParagraph"/>
+        <w:numPr>
+          <w:ilvl w:val="0"/>
+          <w:numId w:val="11"/>
+        </w:numPr>
+      </w:pPr>
+      <w:r>
+        <w:t xml:space="preserve">Platform for smart phone – android and </w:t>
+      </w:r>
+      <w:proofErr w:type="spellStart"/>
+      <w:r>
+        <w:t>iphone</w:t>
+      </w:r>
+      <w:proofErr w:type="spellEnd"/>
+      <w:r>
+        <w:t xml:space="preserve"> (priority </w:t>
+      </w:r>
+      <w:proofErr w:type="spellStart"/>
+      <w:r>
+        <w:t>iphone</w:t>
+      </w:r>
+      <w:proofErr w:type="spellEnd"/>
+      <w:r>
+        <w:t>)</w:t>
+      </w:r>
+    </w:p>
+    <w:p>
+      <w:pPr>
+        <w:pStyle w:val="ListParagraph"/>
+        <w:numPr>
+          <w:ilvl w:val="0"/>
+          <w:numId w:val="11"/>
+        </w:numPr>
+      </w:pPr>
+      <w:r>
+        <w:t>Calling fire dept. and police from web – option to send message to all users web browser and phone with 90 seconds to decide to cancel call to the fire dept. and police (some type of password associated to cancel)</w:t>
+      </w:r>
+    </w:p>
+    <w:p>
+      <w:pPr>
+        <w:pStyle w:val="ListParagraph"/>
+        <w:numPr>
+          <w:ilvl w:val="0"/>
+          <w:numId w:val="11"/>
+        </w:numPr>
+      </w:pPr>
+      <w:r>
+        <w:t>Store data about house for 1 year</w:t>
+      </w:r>
+    </w:p>
+    <w:p>
+      <w:pPr>
+        <w:pStyle w:val="ListParagraph"/>
+        <w:numPr>
+          <w:ilvl w:val="0"/>
+          <w:numId w:val="11"/>
+        </w:numPr>
+      </w:pPr>
+      <w:r>
+        <w:t>Device collaboration – lower priority new user story</w:t>
+      </w:r>
+    </w:p>
+    <w:p>
+      <w:pPr>
+        <w:pStyle w:val="ListParagraph"/>
+        <w:numPr>
+          <w:ilvl w:val="0"/>
+          <w:numId w:val="11"/>
+        </w:numPr>
+      </w:pPr>
+      <w:r>
+        <w:t>Turn off automation manually</w:t>
+      </w:r>
+    </w:p>
+    <w:p>
+      <w:pPr>
+        <w:pStyle w:val="ListParagraph"/>
+        <w:numPr>
+          <w:ilvl w:val="0"/>
+          <w:numId w:val="11"/>
+        </w:numPr>
+      </w:pPr>
+      <w:r>
+        <w:t>Register users and deregister users (only homeowner (root))</w:t>
+      </w:r>
+    </w:p>
+    <w:p>
+      <w:pPr>
+        <w:pStyle w:val="ListParagraph"/>
+        <w:numPr>
+          <w:ilvl w:val="0"/>
+          <w:numId w:val="11"/>
+        </w:numPr>
+      </w:pPr>
+      <w:r>
+        <w:tab/>
+        <w:t xml:space="preserve"> </w:t>
+      </w:r>
+    </w:p>
+    <w:p/>
+    <w:p>
+      <w:pPr>
+        <w:rPr>
+          <w:b/>
+        </w:rPr>
+      </w:pPr>
+      <w:r>
+        <w:rPr>
+          <w:b/>
+        </w:rPr>
+        <w:t>Police from 5 to 2 priority</w:t>
+      </w:r>
+    </w:p>
+    <w:p>
+      <w:r>
+        <w:t xml:space="preserve">Web </w:t>
+      </w:r>
+      <w:proofErr w:type="gramStart"/>
+      <w:r>
+        <w:t>GUI(</w:t>
+      </w:r>
+      <w:proofErr w:type="gramEnd"/>
+      <w:r>
+        <w:t>support multiple web browser)  and logging</w:t>
+      </w:r>
+    </w:p>
+    <w:p>
+      <w:r>
+        <w:tab/>
+        <w:t xml:space="preserve">Split only one web </w:t>
+      </w:r>
+      <w:proofErr w:type="gramStart"/>
+      <w:r>
+        <w:t>browser(</w:t>
+      </w:r>
+      <w:proofErr w:type="gramEnd"/>
+      <w:r>
+        <w:t>IE 8)</w:t>
+      </w:r>
+    </w:p>
+    <w:p>
+      <w:r>
+        <w:tab/>
+        <w:t>Logging only one user</w:t>
+      </w:r>
+      <w:proofErr w:type="gramStart"/>
+      <w:r>
+        <w:t>( no</w:t>
+      </w:r>
+      <w:proofErr w:type="gramEnd"/>
+      <w:r>
+        <w:t xml:space="preserve"> access control)</w:t>
+      </w:r>
+    </w:p>
+    <w:p>
+      <w:r>
+        <w:t>Security</w:t>
+      </w:r>
+    </w:p>
+    <w:p>
+      <w:r>
+        <w:t>Sprinklers Controls</w:t>
       </w:r>
       <w:bookmarkStart w:id="0" w:name="_GoBack"/>
       <w:bookmarkEnd w:id="0"/>
-      <w:r>
-        <w:rPr>
-          <w:rFonts w:ascii="Calibri" w:eastAsia="Times New Roman" w:hAnsi="Calibri" w:cs="Times New Roman"/>
-          <w:color w:val="000000"/>
-        </w:rPr>
-        <w:t xml:space="preserve">on/interfaces that we will use to set up the SHAS part of the system or are we to simulate those from scratch as well?   </w:t>
-      </w:r>
-    </w:p>
-    <w:p>
-      <w:pPr>
-        <w:shd w:val="clear" w:color="auto" w:fill="FFFFFF"/>
-        <w:rPr>
-          <w:rFonts w:ascii="Calibri" w:eastAsia="Times New Roman" w:hAnsi="Calibri" w:cs="Times New Roman"/>
-          <w:b/>
-          <w:color w:val="000000"/>
-        </w:rPr>
-      </w:pPr>
-      <w:proofErr w:type="spellStart"/>
-      <w:r>
-        <w:rPr>
-          <w:rFonts w:ascii="Calibri" w:eastAsia="Times New Roman" w:hAnsi="Calibri" w:cs="Times New Roman"/>
-          <w:b/>
-          <w:color w:val="000000"/>
-        </w:rPr>
-        <w:t>Prabhakar</w:t>
-      </w:r>
-      <w:proofErr w:type="spellEnd"/>
-    </w:p>
-    <w:p>
-      <w:pPr>
-        <w:numPr>
-          <w:ilvl w:val="0"/>
-          <w:numId w:val="1"/>
-        </w:numPr>
-        <w:shd w:val="clear" w:color="auto" w:fill="FFFFFF"/>
-        <w:spacing w:before="100" w:beforeAutospacing="1" w:after="100" w:afterAutospacing="1"/>
-        <w:rPr>
-          <w:rFonts w:ascii="Calibri" w:eastAsia="Times New Roman" w:hAnsi="Calibri" w:cs="Times New Roman"/>
-          <w:color w:val="000000"/>
-        </w:rPr>
-      </w:pPr>
-      <w:r>
-        <w:rPr>
-          <w:rFonts w:ascii="Calibri" w:eastAsia="Times New Roman" w:hAnsi="Calibri" w:cs="Times New Roman"/>
-          <w:color w:val="000000"/>
-        </w:rPr>
-        <w:t>In which Operating System do you want the Smart phone GUI to be built on?</w:t>
-      </w:r>
-    </w:p>
-    <w:p>
-      <w:pPr>
-        <w:numPr>
-          <w:ilvl w:val="0"/>
-          <w:numId w:val="1"/>
-        </w:numPr>
-        <w:shd w:val="clear" w:color="auto" w:fill="FFFFFF"/>
-        <w:spacing w:before="100" w:beforeAutospacing="1" w:after="100" w:afterAutospacing="1"/>
-        <w:rPr>
-          <w:rFonts w:ascii="Calibri" w:eastAsia="Times New Roman" w:hAnsi="Calibri" w:cs="Times New Roman"/>
-          <w:color w:val="000000"/>
-        </w:rPr>
-      </w:pPr>
-      <w:r>
-        <w:rPr>
-          <w:rFonts w:ascii="Calibri" w:eastAsia="Times New Roman" w:hAnsi="Calibri" w:cs="Times New Roman"/>
-          <w:color w:val="000000"/>
-        </w:rPr>
-        <w:t>About the usage reports for electricity and water, what is the time interval for which the reports have to be generated? (</w:t>
-      </w:r>
-      <w:proofErr w:type="gramStart"/>
-      <w:r>
-        <w:rPr>
-          <w:rFonts w:ascii="Calibri" w:eastAsia="Times New Roman" w:hAnsi="Calibri" w:cs="Times New Roman"/>
-          <w:color w:val="000000"/>
-        </w:rPr>
-        <w:t>for</w:t>
-      </w:r>
-      <w:proofErr w:type="gramEnd"/>
-      <w:r>
-        <w:rPr>
-          <w:rFonts w:ascii="Calibri" w:eastAsia="Times New Roman" w:hAnsi="Calibri" w:cs="Times New Roman"/>
-          <w:color w:val="000000"/>
-        </w:rPr>
-        <w:t xml:space="preserve"> </w:t>
-      </w:r>
-      <w:proofErr w:type="spellStart"/>
-      <w:r>
-        <w:rPr>
-          <w:rFonts w:ascii="Calibri" w:eastAsia="Times New Roman" w:hAnsi="Calibri" w:cs="Times New Roman"/>
-          <w:color w:val="000000"/>
-        </w:rPr>
-        <w:t>eg</w:t>
-      </w:r>
-      <w:proofErr w:type="spellEnd"/>
-      <w:r>
-        <w:rPr>
-          <w:rFonts w:ascii="Calibri" w:eastAsia="Times New Roman" w:hAnsi="Calibri" w:cs="Times New Roman"/>
-          <w:color w:val="000000"/>
-        </w:rPr>
-        <w:t>., daily, monthly, hourly etc.)</w:t>
-      </w:r>
-    </w:p>
-    <w:p>
-      <w:pPr>
-        <w:numPr>
-          <w:ilvl w:val="0"/>
-          <w:numId w:val="1"/>
-        </w:numPr>
-        <w:shd w:val="clear" w:color="auto" w:fill="FFFFFF"/>
-        <w:spacing w:before="100" w:beforeAutospacing="1" w:after="100" w:afterAutospacing="1"/>
-        <w:rPr>
-          <w:rFonts w:ascii="Calibri" w:eastAsia="Times New Roman" w:hAnsi="Calibri" w:cs="Times New Roman"/>
-          <w:color w:val="000000"/>
-        </w:rPr>
-      </w:pPr>
-      <w:r>
-        <w:rPr>
-          <w:rFonts w:ascii="Calibri" w:eastAsia="Times New Roman" w:hAnsi="Calibri" w:cs="Times New Roman"/>
-          <w:color w:val="000000"/>
-        </w:rPr>
-        <w:t>Turing air conditioning or heater on/off frequently in short intervals might use up lot of energy. What is the minimum time gap before the HVAC can be switched on/off?</w:t>
-      </w:r>
-    </w:p>
-    <w:p>
-      <w:pPr>
-        <w:numPr>
-          <w:ilvl w:val="0"/>
-          <w:numId w:val="1"/>
-        </w:numPr>
-        <w:shd w:val="clear" w:color="auto" w:fill="FFFFFF"/>
-        <w:spacing w:before="100" w:beforeAutospacing="1" w:after="100" w:afterAutospacing="1"/>
-        <w:rPr>
-          <w:rFonts w:ascii="Calibri" w:eastAsia="Times New Roman" w:hAnsi="Calibri" w:cs="Times New Roman"/>
-          <w:b/>
-          <w:color w:val="000000"/>
-        </w:rPr>
-      </w:pPr>
-      <w:r>
-        <w:rPr>
-          <w:rFonts w:ascii="Calibri" w:eastAsia="Times New Roman" w:hAnsi="Calibri" w:cs="Times New Roman"/>
-          <w:b/>
-          <w:color w:val="000000"/>
-        </w:rPr>
-        <w:t>What do you mean by energy conservation? (</w:t>
-      </w:r>
-      <w:proofErr w:type="gramStart"/>
-      <w:r>
-        <w:rPr>
-          <w:rFonts w:ascii="Calibri" w:eastAsia="Times New Roman" w:hAnsi="Calibri" w:cs="Times New Roman"/>
-          <w:b/>
-          <w:color w:val="000000"/>
-        </w:rPr>
-        <w:t>how</w:t>
-      </w:r>
-      <w:proofErr w:type="gramEnd"/>
-      <w:r>
-        <w:rPr>
-          <w:rFonts w:ascii="Calibri" w:eastAsia="Times New Roman" w:hAnsi="Calibri" w:cs="Times New Roman"/>
-          <w:b/>
-          <w:color w:val="000000"/>
-        </w:rPr>
-        <w:t xml:space="preserve"> do you define it? Some specifics)</w:t>
-      </w:r>
-    </w:p>
-    <w:p>
-      <w:pPr>
-        <w:rPr>
-          <w:b/>
-        </w:rPr>
-      </w:pPr>
-      <w:r>
-        <w:rPr>
-          <w:b/>
-        </w:rPr>
-        <w:t>Jason</w:t>
-      </w:r>
-    </w:p>
-    <w:p>
-      <w:pPr>
-        <w:pStyle w:val="ListParagraph"/>
-        <w:numPr>
-          <w:ilvl w:val="0"/>
-          <w:numId w:val="2"/>
-        </w:numPr>
-      </w:pPr>
-      <w:r>
-        <w:t>For different emergencies it says to call different departments, (</w:t>
-      </w:r>
-      <w:proofErr w:type="spellStart"/>
-      <w:r>
-        <w:t>police</w:t>
-      </w:r>
-      <w:proofErr w:type="gramStart"/>
-      <w:r>
-        <w:t>,fire</w:t>
-      </w:r>
-      <w:proofErr w:type="spellEnd"/>
-      <w:proofErr w:type="gramEnd"/>
-      <w:r>
-        <w:t>) but those are all reachable by 911, are all of the emergencies supposed to just dial 911 or find the local establishment and call that?</w:t>
-      </w:r>
-    </w:p>
-    <w:p>
-      <w:pPr>
-        <w:pStyle w:val="ListParagraph"/>
-        <w:numPr>
-          <w:ilvl w:val="0"/>
-          <w:numId w:val="2"/>
-        </w:numPr>
-        <w:rPr>
-          <w:b/>
-        </w:rPr>
-      </w:pPr>
-      <w:r>
-        <w:rPr>
-          <w:b/>
-        </w:rPr>
-        <w:t>What defines energy efficiency? The maximum amount of energy savings would most likely to be to turn everything off, so is there some sort of optimization threshold that the owner needs to set? Otherwise it may be too hot or too cold depending on the season </w:t>
-      </w:r>
-    </w:p>
-    <w:p>
-      <w:pPr>
-        <w:pStyle w:val="ListParagraph"/>
-        <w:numPr>
-          <w:ilvl w:val="0"/>
-          <w:numId w:val="2"/>
-        </w:numPr>
-      </w:pPr>
-      <w:r>
-        <w:t>How does the house know when people move in and out of rooms? Do dogs count? Or children?</w:t>
-      </w:r>
-    </w:p>
-    <w:p>
-      <w:pPr>
-        <w:pStyle w:val="ListParagraph"/>
-        <w:numPr>
-          <w:ilvl w:val="0"/>
-          <w:numId w:val="2"/>
-        </w:numPr>
-      </w:pPr>
-      <w:r>
-        <w:t>If the air conditioning is constantly turning on and off what if people are going in and out, is there a grace period that it doesn't turn on? In the event of people going in and out it would constantly be turning off and on </w:t>
-      </w:r>
-    </w:p>
-    <w:p>
-      <w:pPr>
-        <w:pStyle w:val="ListParagraph"/>
-        <w:numPr>
-          <w:ilvl w:val="0"/>
-          <w:numId w:val="2"/>
-        </w:numPr>
-      </w:pPr>
-      <w:r>
-        <w:t>The smart power outlets, when managing power, how will it know if the device is one that needs to be turned off or not? Say someone wants to charge their phone but it turns off, will certain power outlets just not have the feature? </w:t>
-      </w:r>
-    </w:p>
-    <w:p>
-      <w:pPr>
-        <w:rPr>
-          <w:b/>
-        </w:rPr>
-      </w:pPr>
-    </w:p>
-    <w:p>
-      <w:pPr>
-        <w:rPr>
-          <w:b/>
-        </w:rPr>
-      </w:pPr>
-      <w:r>
-        <w:rPr>
-          <w:b/>
-        </w:rPr>
-        <w:lastRenderedPageBreak/>
-        <w:t>Liu</w:t>
-      </w:r>
-    </w:p>
-    <w:p>
-      <w:pPr>
-        <w:pStyle w:val="ListParagraph"/>
-        <w:numPr>
-          <w:ilvl w:val="0"/>
-          <w:numId w:val="3"/>
-        </w:numPr>
-      </w:pPr>
-      <w:r>
-        <w:t>Please specify in what situation the lawn sprinkler should run.  What is the threshold level of precipitation? </w:t>
-      </w:r>
-    </w:p>
-    <w:p>
-      <w:pPr>
-        <w:pStyle w:val="ListParagraph"/>
-        <w:numPr>
-          <w:ilvl w:val="0"/>
-          <w:numId w:val="3"/>
-        </w:numPr>
-      </w:pPr>
-      <w:r>
-        <w:t>Could you give us a schema about how to suggest customers the usage of energy or water to improve efficiency?  </w:t>
-      </w:r>
-      <w:proofErr w:type="gramStart"/>
-      <w:r>
-        <w:t>please</w:t>
-      </w:r>
-      <w:proofErr w:type="gramEnd"/>
-      <w:r>
-        <w:t xml:space="preserve"> specify. </w:t>
-      </w:r>
-    </w:p>
-    <w:p>
-      <w:pPr>
-        <w:pStyle w:val="ListParagraph"/>
-        <w:numPr>
-          <w:ilvl w:val="0"/>
-          <w:numId w:val="3"/>
-        </w:numPr>
-      </w:pPr>
-      <w:r>
-        <w:t>What is the least value of the density of the natural gas or CO or smoke that can activate the detector? </w:t>
-      </w:r>
-    </w:p>
-    <w:p>
-      <w:pPr>
-        <w:pStyle w:val="ListParagraph"/>
-        <w:numPr>
-          <w:ilvl w:val="0"/>
-          <w:numId w:val="3"/>
-        </w:numPr>
-      </w:pPr>
-      <w:r>
-        <w:t>What is the least value of the strength of sunlight outside that SHAS will turn on light.</w:t>
-      </w:r>
-    </w:p>
-    <w:p/>
-    <w:p>
-      <w:pPr>
-        <w:rPr>
-          <w:b/>
-        </w:rPr>
-      </w:pPr>
-      <w:proofErr w:type="spellStart"/>
-      <w:r>
-        <w:rPr>
-          <w:b/>
-        </w:rPr>
-        <w:t>Akshay</w:t>
-      </w:r>
-      <w:proofErr w:type="spellEnd"/>
-    </w:p>
-    <w:p>
-      <w:pPr>
-        <w:pStyle w:val="ListParagraph"/>
-        <w:numPr>
-          <w:ilvl w:val="0"/>
-          <w:numId w:val="6"/>
-        </w:numPr>
-        <w:rPr>
-          <w:b/>
-        </w:rPr>
-      </w:pPr>
-      <w:r>
-        <w:rPr>
-          <w:b/>
-        </w:rPr>
-        <w:t xml:space="preserve">What should be the frequency of generating </w:t>
-      </w:r>
-      <w:proofErr w:type="gramStart"/>
-      <w:r>
-        <w:rPr>
-          <w:b/>
-        </w:rPr>
-        <w:t>reports(</w:t>
-      </w:r>
-      <w:proofErr w:type="gramEnd"/>
-      <w:r>
-        <w:rPr>
-          <w:b/>
-        </w:rPr>
-        <w:t>water/electricity)?</w:t>
-      </w:r>
-    </w:p>
-    <w:p>
-      <w:pPr>
-        <w:pStyle w:val="ListParagraph"/>
-        <w:numPr>
-          <w:ilvl w:val="0"/>
-          <w:numId w:val="6"/>
-        </w:numPr>
-      </w:pPr>
-      <w:r>
-        <w:t>How should the occupants be informed about the security breach?</w:t>
-      </w:r>
-    </w:p>
-    <w:p>
-      <w:pPr>
-        <w:pStyle w:val="ListParagraph"/>
-        <w:numPr>
-          <w:ilvl w:val="0"/>
-          <w:numId w:val="6"/>
-        </w:numPr>
-      </w:pPr>
-      <w:r>
-        <w:t>Will Sprinkler system use weather forecast?</w:t>
-      </w:r>
-    </w:p>
-    <w:p>
-      <w:pPr>
-        <w:pStyle w:val="ListParagraph"/>
-        <w:numPr>
-          <w:ilvl w:val="0"/>
-          <w:numId w:val="6"/>
-        </w:numPr>
-      </w:pPr>
-      <w:r>
-        <w:t>Do we need to control this system remotely?</w:t>
-      </w:r>
-    </w:p>
-    <w:p>
-      <w:pPr>
-        <w:pStyle w:val="ListParagraph"/>
-        <w:numPr>
-          <w:ilvl w:val="0"/>
-          <w:numId w:val="6"/>
-        </w:numPr>
-      </w:pPr>
-      <w:r>
-        <w:t xml:space="preserve">Will there be an option to cancel the police or fire </w:t>
-      </w:r>
-      <w:proofErr w:type="spellStart"/>
-      <w:r>
-        <w:t>dept</w:t>
-      </w:r>
-      <w:proofErr w:type="spellEnd"/>
-      <w:r>
-        <w:t xml:space="preserve"> call?</w:t>
-      </w:r>
-    </w:p>
-    <w:p>
-      <w:pPr>
-        <w:pStyle w:val="ListParagraph"/>
-        <w:numPr>
-          <w:ilvl w:val="0"/>
-          <w:numId w:val="6"/>
-        </w:numPr>
-      </w:pPr>
-      <w:r>
-        <w:t>Will there be an option in this system to turn off/on the functionality according to customer requirements?? </w:t>
-      </w:r>
-      <w:r>
-        <w:br/>
-      </w:r>
-    </w:p>
-    <w:p/>
-    <w:p/>
+    </w:p>
     <w:sectPr>
       <w:pgSz w:w="12240" w:h="15840"/>
       <w:pgMar w:top="1440" w:right="1800" w:bottom="1440" w:left="1800" w:header="720" w:footer="720" w:gutter="0"/>
@@ -625,7 +1288,7 @@
   <w:abstractNum w:abstractNumId="0">
     <w:nsid w:val="0C4C62DE"/>
     <w:multiLevelType w:val="hybridMultilevel"/>
-    <w:tmpl w:val="4BD6BB2C"/>
+    <w:tmpl w:val="B0A413E4"/>
     <w:lvl w:ilvl="0" w:tplc="0409000F">
       <w:start w:val="1"/>
       <w:numFmt w:val="decimal"/>
@@ -709,6 +1372,92 @@
     </w:lvl>
   </w:abstractNum>
   <w:abstractNum w:abstractNumId="1">
+    <w:nsid w:val="174727FC"/>
+    <w:multiLevelType w:val="hybridMultilevel"/>
+    <w:tmpl w:val="7A7A07A0"/>
+    <w:lvl w:ilvl="0" w:tplc="0409000F">
+      <w:start w:val="1"/>
+      <w:numFmt w:val="decimal"/>
+      <w:lvlText w:val="%1."/>
+      <w:lvlJc w:val="left"/>
+      <w:pPr>
+        <w:ind w:left="1080" w:hanging="360"/>
+      </w:pPr>
+    </w:lvl>
+    <w:lvl w:ilvl="1" w:tplc="04090019" w:tentative="1">
+      <w:start w:val="1"/>
+      <w:numFmt w:val="lowerLetter"/>
+      <w:lvlText w:val="%2."/>
+      <w:lvlJc w:val="left"/>
+      <w:pPr>
+        <w:ind w:left="1800" w:hanging="360"/>
+      </w:pPr>
+    </w:lvl>
+    <w:lvl w:ilvl="2" w:tplc="0409001B" w:tentative="1">
+      <w:start w:val="1"/>
+      <w:numFmt w:val="lowerRoman"/>
+      <w:lvlText w:val="%3."/>
+      <w:lvlJc w:val="right"/>
+      <w:pPr>
+        <w:ind w:left="2520" w:hanging="180"/>
+      </w:pPr>
+    </w:lvl>
+    <w:lvl w:ilvl="3" w:tplc="0409000F" w:tentative="1">
+      <w:start w:val="1"/>
+      <w:numFmt w:val="decimal"/>
+      <w:lvlText w:val="%4."/>
+      <w:lvlJc w:val="left"/>
+      <w:pPr>
+        <w:ind w:left="3240" w:hanging="360"/>
+      </w:pPr>
+    </w:lvl>
+    <w:lvl w:ilvl="4" w:tplc="04090019" w:tentative="1">
+      <w:start w:val="1"/>
+      <w:numFmt w:val="lowerLetter"/>
+      <w:lvlText w:val="%5."/>
+      <w:lvlJc w:val="left"/>
+      <w:pPr>
+        <w:ind w:left="3960" w:hanging="360"/>
+      </w:pPr>
+    </w:lvl>
+    <w:lvl w:ilvl="5" w:tplc="0409001B" w:tentative="1">
+      <w:start w:val="1"/>
+      <w:numFmt w:val="lowerRoman"/>
+      <w:lvlText w:val="%6."/>
+      <w:lvlJc w:val="right"/>
+      <w:pPr>
+        <w:ind w:left="4680" w:hanging="180"/>
+      </w:pPr>
+    </w:lvl>
+    <w:lvl w:ilvl="6" w:tplc="0409000F" w:tentative="1">
+      <w:start w:val="1"/>
+      <w:numFmt w:val="decimal"/>
+      <w:lvlText w:val="%7."/>
+      <w:lvlJc w:val="left"/>
+      <w:pPr>
+        <w:ind w:left="5400" w:hanging="360"/>
+      </w:pPr>
+    </w:lvl>
+    <w:lvl w:ilvl="7" w:tplc="04090019" w:tentative="1">
+      <w:start w:val="1"/>
+      <w:numFmt w:val="lowerLetter"/>
+      <w:lvlText w:val="%8."/>
+      <w:lvlJc w:val="left"/>
+      <w:pPr>
+        <w:ind w:left="6120" w:hanging="360"/>
+      </w:pPr>
+    </w:lvl>
+    <w:lvl w:ilvl="8" w:tplc="0409001B" w:tentative="1">
+      <w:start w:val="1"/>
+      <w:numFmt w:val="lowerRoman"/>
+      <w:lvlText w:val="%9."/>
+      <w:lvlJc w:val="right"/>
+      <w:pPr>
+        <w:ind w:left="6840" w:hanging="180"/>
+      </w:pPr>
+    </w:lvl>
+  </w:abstractNum>
+  <w:abstractNum w:abstractNumId="2">
     <w:nsid w:val="27B32AB3"/>
     <w:multiLevelType w:val="hybridMultilevel"/>
     <w:tmpl w:val="68B0BD38"/>
@@ -797,7 +1546,7 @@
       </w:pPr>
     </w:lvl>
   </w:abstractNum>
-  <w:abstractNum w:abstractNumId="2">
+  <w:abstractNum w:abstractNumId="3">
     <w:nsid w:val="2C9631D7"/>
     <w:multiLevelType w:val="hybridMultilevel"/>
     <w:tmpl w:val="7862A998"/>
@@ -883,7 +1632,93 @@
       </w:pPr>
     </w:lvl>
   </w:abstractNum>
-  <w:abstractNum w:abstractNumId="3">
+  <w:abstractNum w:abstractNumId="4">
+    <w:nsid w:val="31350DD7"/>
+    <w:multiLevelType w:val="hybridMultilevel"/>
+    <w:tmpl w:val="B0A413E4"/>
+    <w:lvl w:ilvl="0" w:tplc="0409000F">
+      <w:start w:val="1"/>
+      <w:numFmt w:val="decimal"/>
+      <w:lvlText w:val="%1."/>
+      <w:lvlJc w:val="left"/>
+      <w:pPr>
+        <w:ind w:left="720" w:hanging="360"/>
+      </w:pPr>
+    </w:lvl>
+    <w:lvl w:ilvl="1" w:tplc="04090019" w:tentative="1">
+      <w:start w:val="1"/>
+      <w:numFmt w:val="lowerLetter"/>
+      <w:lvlText w:val="%2."/>
+      <w:lvlJc w:val="left"/>
+      <w:pPr>
+        <w:ind w:left="1440" w:hanging="360"/>
+      </w:pPr>
+    </w:lvl>
+    <w:lvl w:ilvl="2" w:tplc="0409001B" w:tentative="1">
+      <w:start w:val="1"/>
+      <w:numFmt w:val="lowerRoman"/>
+      <w:lvlText w:val="%3."/>
+      <w:lvlJc w:val="right"/>
+      <w:pPr>
+        <w:ind w:left="2160" w:hanging="180"/>
+      </w:pPr>
+    </w:lvl>
+    <w:lvl w:ilvl="3" w:tplc="0409000F" w:tentative="1">
+      <w:start w:val="1"/>
+      <w:numFmt w:val="decimal"/>
+      <w:lvlText w:val="%4."/>
+      <w:lvlJc w:val="left"/>
+      <w:pPr>
+        <w:ind w:left="2880" w:hanging="360"/>
+      </w:pPr>
+    </w:lvl>
+    <w:lvl w:ilvl="4" w:tplc="04090019" w:tentative="1">
+      <w:start w:val="1"/>
+      <w:numFmt w:val="lowerLetter"/>
+      <w:lvlText w:val="%5."/>
+      <w:lvlJc w:val="left"/>
+      <w:pPr>
+        <w:ind w:left="3600" w:hanging="360"/>
+      </w:pPr>
+    </w:lvl>
+    <w:lvl w:ilvl="5" w:tplc="0409001B" w:tentative="1">
+      <w:start w:val="1"/>
+      <w:numFmt w:val="lowerRoman"/>
+      <w:lvlText w:val="%6."/>
+      <w:lvlJc w:val="right"/>
+      <w:pPr>
+        <w:ind w:left="4320" w:hanging="180"/>
+      </w:pPr>
+    </w:lvl>
+    <w:lvl w:ilvl="6" w:tplc="0409000F" w:tentative="1">
+      <w:start w:val="1"/>
+      <w:numFmt w:val="decimal"/>
+      <w:lvlText w:val="%7."/>
+      <w:lvlJc w:val="left"/>
+      <w:pPr>
+        <w:ind w:left="5040" w:hanging="360"/>
+      </w:pPr>
+    </w:lvl>
+    <w:lvl w:ilvl="7" w:tplc="04090019" w:tentative="1">
+      <w:start w:val="1"/>
+      <w:numFmt w:val="lowerLetter"/>
+      <w:lvlText w:val="%8."/>
+      <w:lvlJc w:val="left"/>
+      <w:pPr>
+        <w:ind w:left="5760" w:hanging="360"/>
+      </w:pPr>
+    </w:lvl>
+    <w:lvl w:ilvl="8" w:tplc="0409001B" w:tentative="1">
+      <w:start w:val="1"/>
+      <w:numFmt w:val="lowerRoman"/>
+      <w:lvlText w:val="%9."/>
+      <w:lvlJc w:val="right"/>
+      <w:pPr>
+        <w:ind w:left="6480" w:hanging="180"/>
+      </w:pPr>
+    </w:lvl>
+  </w:abstractNum>
+  <w:abstractNum w:abstractNumId="5">
     <w:nsid w:val="3FE1698A"/>
     <w:multiLevelType w:val="multilevel"/>
     <w:tmpl w:val="578CE742"/>
@@ -996,7 +1831,93 @@
       </w:pPr>
     </w:lvl>
   </w:abstractNum>
-  <w:abstractNum w:abstractNumId="4">
+  <w:abstractNum w:abstractNumId="6">
+    <w:nsid w:val="62604395"/>
+    <w:multiLevelType w:val="hybridMultilevel"/>
+    <w:tmpl w:val="B84826FA"/>
+    <w:lvl w:ilvl="0" w:tplc="0409000F">
+      <w:start w:val="1"/>
+      <w:numFmt w:val="decimal"/>
+      <w:lvlText w:val="%1."/>
+      <w:lvlJc w:val="left"/>
+      <w:pPr>
+        <w:ind w:left="720" w:hanging="360"/>
+      </w:pPr>
+    </w:lvl>
+    <w:lvl w:ilvl="1" w:tplc="04090019">
+      <w:start w:val="1"/>
+      <w:numFmt w:val="lowerLetter"/>
+      <w:lvlText w:val="%2."/>
+      <w:lvlJc w:val="left"/>
+      <w:pPr>
+        <w:ind w:left="1440" w:hanging="360"/>
+      </w:pPr>
+    </w:lvl>
+    <w:lvl w:ilvl="2" w:tplc="0409001B">
+      <w:start w:val="1"/>
+      <w:numFmt w:val="lowerRoman"/>
+      <w:lvlText w:val="%3."/>
+      <w:lvlJc w:val="right"/>
+      <w:pPr>
+        <w:ind w:left="2160" w:hanging="180"/>
+      </w:pPr>
+    </w:lvl>
+    <w:lvl w:ilvl="3" w:tplc="0409000F">
+      <w:start w:val="1"/>
+      <w:numFmt w:val="decimal"/>
+      <w:lvlText w:val="%4."/>
+      <w:lvlJc w:val="left"/>
+      <w:pPr>
+        <w:ind w:left="2880" w:hanging="360"/>
+      </w:pPr>
+    </w:lvl>
+    <w:lvl w:ilvl="4" w:tplc="04090019" w:tentative="1">
+      <w:start w:val="1"/>
+      <w:numFmt w:val="lowerLetter"/>
+      <w:lvlText w:val="%5."/>
+      <w:lvlJc w:val="left"/>
+      <w:pPr>
+        <w:ind w:left="3600" w:hanging="360"/>
+      </w:pPr>
+    </w:lvl>
+    <w:lvl w:ilvl="5" w:tplc="0409001B" w:tentative="1">
+      <w:start w:val="1"/>
+      <w:numFmt w:val="lowerRoman"/>
+      <w:lvlText w:val="%6."/>
+      <w:lvlJc w:val="right"/>
+      <w:pPr>
+        <w:ind w:left="4320" w:hanging="180"/>
+      </w:pPr>
+    </w:lvl>
+    <w:lvl w:ilvl="6" w:tplc="0409000F" w:tentative="1">
+      <w:start w:val="1"/>
+      <w:numFmt w:val="decimal"/>
+      <w:lvlText w:val="%7."/>
+      <w:lvlJc w:val="left"/>
+      <w:pPr>
+        <w:ind w:left="5040" w:hanging="360"/>
+      </w:pPr>
+    </w:lvl>
+    <w:lvl w:ilvl="7" w:tplc="04090019" w:tentative="1">
+      <w:start w:val="1"/>
+      <w:numFmt w:val="lowerLetter"/>
+      <w:lvlText w:val="%8."/>
+      <w:lvlJc w:val="left"/>
+      <w:pPr>
+        <w:ind w:left="5760" w:hanging="360"/>
+      </w:pPr>
+    </w:lvl>
+    <w:lvl w:ilvl="8" w:tplc="0409001B" w:tentative="1">
+      <w:start w:val="1"/>
+      <w:numFmt w:val="lowerRoman"/>
+      <w:lvlText w:val="%9."/>
+      <w:lvlJc w:val="right"/>
+      <w:pPr>
+        <w:ind w:left="6480" w:hanging="180"/>
+      </w:pPr>
+    </w:lvl>
+  </w:abstractNum>
+  <w:abstractNum w:abstractNumId="7">
     <w:nsid w:val="651A5274"/>
     <w:multiLevelType w:val="hybridMultilevel"/>
     <w:tmpl w:val="E638A56C"/>
@@ -1085,7 +2006,7 @@
       </w:pPr>
     </w:lvl>
   </w:abstractNum>
-  <w:abstractNum w:abstractNumId="5">
+  <w:abstractNum w:abstractNumId="8">
     <w:nsid w:val="66576018"/>
     <w:multiLevelType w:val="hybridMultilevel"/>
     <w:tmpl w:val="7A7A07A0"/>
@@ -1171,7 +2092,7 @@
       </w:pPr>
     </w:lvl>
   </w:abstractNum>
-  <w:abstractNum w:abstractNumId="6">
+  <w:abstractNum w:abstractNumId="9">
     <w:nsid w:val="6DF524E6"/>
     <w:multiLevelType w:val="hybridMultilevel"/>
     <w:tmpl w:val="7E1692E4"/>
@@ -1257,7 +2178,7 @@
       </w:pPr>
     </w:lvl>
   </w:abstractNum>
-  <w:abstractNum w:abstractNumId="7">
+  <w:abstractNum w:abstractNumId="10">
     <w:nsid w:val="7D5171DA"/>
     <w:multiLevelType w:val="multilevel"/>
     <w:tmpl w:val="578CE742"/>
@@ -1371,28 +2292,37 @@
     </w:lvl>
   </w:abstractNum>
   <w:num w:numId="1">
+    <w:abstractNumId w:val="5"/>
+  </w:num>
+  <w:num w:numId="2">
     <w:abstractNumId w:val="3"/>
   </w:num>
-  <w:num w:numId="2">
-    <w:abstractNumId w:val="2"/>
-  </w:num>
   <w:num w:numId="3">
-    <w:abstractNumId w:val="6"/>
+    <w:abstractNumId w:val="9"/>
   </w:num>
   <w:num w:numId="4">
-    <w:abstractNumId w:val="4"/>
+    <w:abstractNumId w:val="7"/>
   </w:num>
   <w:num w:numId="5">
-    <w:abstractNumId w:val="7"/>
+    <w:abstractNumId w:val="10"/>
   </w:num>
   <w:num w:numId="6">
     <w:abstractNumId w:val="0"/>
   </w:num>
   <w:num w:numId="7">
+    <w:abstractNumId w:val="2"/>
+  </w:num>
+  <w:num w:numId="8">
+    <w:abstractNumId w:val="8"/>
+  </w:num>
+  <w:num w:numId="9">
     <w:abstractNumId w:val="1"/>
   </w:num>
-  <w:num w:numId="8">
-    <w:abstractNumId w:val="5"/>
+  <w:num w:numId="10">
+    <w:abstractNumId w:val="4"/>
+  </w:num>
+  <w:num w:numId="11">
+    <w:abstractNumId w:val="6"/>
   </w:num>
 </w:numbering>
 </file>
@@ -1556,6 +2486,7 @@
   <w:style w:type="character" w:default="1" w:styleId="DefaultParagraphFont">
     <w:name w:val="Default Paragraph Font"/>
     <w:uiPriority w:val="1"/>
+    <w:semiHidden/>
     <w:unhideWhenUsed/>
   </w:style>
   <w:style w:type="table" w:default="1" w:styleId="TableNormal">
@@ -1752,6 +2683,7 @@
   <w:style w:type="character" w:default="1" w:styleId="DefaultParagraphFont">
     <w:name w:val="Default Paragraph Font"/>
     <w:uiPriority w:val="1"/>
+    <w:semiHidden/>
     <w:unhideWhenUsed/>
   </w:style>
   <w:style w:type="table" w:default="1" w:styleId="TableNormal">

</xml_diff>